<commit_message>
landing page polish/analytics polish
</commit_message>
<xml_diff>
--- a/static/docxtemplate.docx
+++ b/static/docxtemplate.docx
@@ -916,8 +916,12 @@
       </w:pPr>
     </w:p>
     <w:sectPr>
-      <w:headerReference w:type="default" r:id="rId13"/>
-      <w:footerReference w:type="default" r:id="rId14"/>
+      <w:headerReference w:type="even" r:id="rId13"/>
+      <w:headerReference w:type="default" r:id="rId14"/>
+      <w:footerReference w:type="even" r:id="rId15"/>
+      <w:footerReference w:type="default" r:id="rId16"/>
+      <w:headerReference w:type="first" r:id="rId17"/>
+      <w:footerReference w:type="first" r:id="rId18"/>
       <w:pgSz w:w="12240" w:h="15840"/>
       <w:pgMar w:top="1440" w:right="1440" w:bottom="1701" w:left="1440" w:header="142" w:footer="953" w:gutter="0"/>
       <w:cols w:space="708"/>
@@ -953,6 +957,16 @@
 </file>
 
 <file path=word/footer1.xml><?xml version="1.0" encoding="utf-8"?>
+<w:ftr xmlns:wpc="http://schemas.microsoft.com/office/word/2010/wordprocessingCanvas" xmlns:cx="http://schemas.microsoft.com/office/drawing/2014/chartex" xmlns:cx1="http://schemas.microsoft.com/office/drawing/2015/9/8/chartex" xmlns:cx2="http://schemas.microsoft.com/office/drawing/2015/10/21/chartex" xmlns:cx3="http://schemas.microsoft.com/office/drawing/2016/5/9/chartex" xmlns:cx4="http://schemas.microsoft.com/office/drawing/2016/5/10/chartex" xmlns:cx5="http://schemas.microsoft.com/office/drawing/2016/5/11/chartex" xmlns:cx6="http://schemas.microsoft.com/office/drawing/2016/5/12/chartex" xmlns:cx7="http://schemas.microsoft.com/office/drawing/2016/5/13/chartex" xmlns:cx8="http://schemas.microsoft.com/office/drawing/2016/5/14/chartex" xmlns:mc="http://schemas.openxmlformats.org/markup-compatibility/2006" xmlns:aink="http://schemas.microsoft.com/office/drawing/2016/ink" xmlns:am3d="http://schemas.microsoft.com/office/drawing/2017/model3d" xmlns:o="urn:schemas-microsoft-com:office:office" xmlns:r="http://schemas.openxmlformats.org/officeDocument/2006/relationships" xmlns:m="http://schemas.openxmlformats.org/officeDocument/2006/math" xmlns:v="urn:schemas-microsoft-com:vml" xmlns:wp14="http://schemas.microsoft.com/office/word/2010/wordprocessingDrawing" xmlns:wp="http://schemas.openxmlformats.org/drawingml/2006/wordprocessingDrawing" xmlns:w10="urn:schemas-microsoft-com:office:word" xmlns:w="http://schemas.openxmlformats.org/wordprocessingml/2006/main" xmlns:w14="http://schemas.microsoft.com/office/word/2010/wordml" xmlns:w15="http://schemas.microsoft.com/office/word/2012/wordml" xmlns:w16cex="http://schemas.microsoft.com/office/word/2018/wordml/cex" xmlns:w16cid="http://schemas.microsoft.com/office/word/2016/wordml/cid" xmlns:w16="http://schemas.microsoft.com/office/word/2018/wordml" xmlns:w16sdtdh="http://schemas.microsoft.com/office/word/2020/wordml/sdtdatahash" xmlns:w16se="http://schemas.microsoft.com/office/word/2015/wordml/symex" xmlns:wpg="http://schemas.microsoft.com/office/word/2010/wordprocessingGroup" xmlns:wpi="http://schemas.microsoft.com/office/word/2010/wordprocessingInk" xmlns:wne="http://schemas.microsoft.com/office/word/2006/wordml" xmlns:wps="http://schemas.microsoft.com/office/word/2010/wordprocessingShape" mc:Ignorable="w14 w15 w16se w16cid w16 w16cex w16sdtdh wp14">
+  <w:p>
+    <w:pPr>
+      <w:pStyle w:val="Footer"/>
+    </w:pPr>
+  </w:p>
+</w:ftr>
+</file>
+
+<file path=word/footer2.xml><?xml version="1.0" encoding="utf-8"?>
 <w:ftr xmlns:wpc="http://schemas.microsoft.com/office/word/2010/wordprocessingCanvas" xmlns:cx="http://schemas.microsoft.com/office/drawing/2014/chartex" xmlns:cx1="http://schemas.microsoft.com/office/drawing/2015/9/8/chartex" xmlns:cx2="http://schemas.microsoft.com/office/drawing/2015/10/21/chartex" xmlns:cx3="http://schemas.microsoft.com/office/drawing/2016/5/9/chartex" xmlns:cx4="http://schemas.microsoft.com/office/drawing/2016/5/10/chartex" xmlns:cx5="http://schemas.microsoft.com/office/drawing/2016/5/11/chartex" xmlns:cx6="http://schemas.microsoft.com/office/drawing/2016/5/12/chartex" xmlns:cx7="http://schemas.microsoft.com/office/drawing/2016/5/13/chartex" xmlns:cx8="http://schemas.microsoft.com/office/drawing/2016/5/14/chartex" xmlns:mc="http://schemas.openxmlformats.org/markup-compatibility/2006" xmlns:aink="http://schemas.microsoft.com/office/drawing/2016/ink" xmlns:am3d="http://schemas.microsoft.com/office/drawing/2017/model3d" xmlns:o="urn:schemas-microsoft-com:office:office" xmlns:r="http://schemas.openxmlformats.org/officeDocument/2006/relationships" xmlns:m="http://schemas.openxmlformats.org/officeDocument/2006/math" xmlns:v="urn:schemas-microsoft-com:vml" xmlns:wp14="http://schemas.microsoft.com/office/word/2010/wordprocessingDrawing" xmlns:wp="http://schemas.openxmlformats.org/drawingml/2006/wordprocessingDrawing" xmlns:w10="urn:schemas-microsoft-com:office:word" xmlns:w="http://schemas.openxmlformats.org/wordprocessingml/2006/main" xmlns:w14="http://schemas.microsoft.com/office/word/2010/wordml" xmlns:w15="http://schemas.microsoft.com/office/word/2012/wordml" xmlns:w16cex="http://schemas.microsoft.com/office/word/2018/wordml/cex" xmlns:w16cid="http://schemas.microsoft.com/office/word/2016/wordml/cid" xmlns:w16="http://schemas.microsoft.com/office/word/2018/wordml" xmlns:w16sdtdh="http://schemas.microsoft.com/office/word/2020/wordml/sdtdatahash" xmlns:w16se="http://schemas.microsoft.com/office/word/2015/wordml/symex" xmlns:wpg="http://schemas.microsoft.com/office/word/2010/wordprocessingGroup" xmlns:wpi="http://schemas.microsoft.com/office/word/2010/wordprocessingInk" xmlns:wne="http://schemas.microsoft.com/office/word/2006/wordml" xmlns:wps="http://schemas.microsoft.com/office/word/2010/wordprocessingShape" mc:Ignorable="w14 w15 w16se w16cid w16 w16cex w16sdtdh wp14">
   <w:p>
     <w:pPr>
@@ -1006,6 +1020,16 @@
 </w:ftr>
 </file>
 
+<file path=word/footer3.xml><?xml version="1.0" encoding="utf-8"?>
+<w:ftr xmlns:wpc="http://schemas.microsoft.com/office/word/2010/wordprocessingCanvas" xmlns:cx="http://schemas.microsoft.com/office/drawing/2014/chartex" xmlns:cx1="http://schemas.microsoft.com/office/drawing/2015/9/8/chartex" xmlns:cx2="http://schemas.microsoft.com/office/drawing/2015/10/21/chartex" xmlns:cx3="http://schemas.microsoft.com/office/drawing/2016/5/9/chartex" xmlns:cx4="http://schemas.microsoft.com/office/drawing/2016/5/10/chartex" xmlns:cx5="http://schemas.microsoft.com/office/drawing/2016/5/11/chartex" xmlns:cx6="http://schemas.microsoft.com/office/drawing/2016/5/12/chartex" xmlns:cx7="http://schemas.microsoft.com/office/drawing/2016/5/13/chartex" xmlns:cx8="http://schemas.microsoft.com/office/drawing/2016/5/14/chartex" xmlns:mc="http://schemas.openxmlformats.org/markup-compatibility/2006" xmlns:aink="http://schemas.microsoft.com/office/drawing/2016/ink" xmlns:am3d="http://schemas.microsoft.com/office/drawing/2017/model3d" xmlns:o="urn:schemas-microsoft-com:office:office" xmlns:r="http://schemas.openxmlformats.org/officeDocument/2006/relationships" xmlns:m="http://schemas.openxmlformats.org/officeDocument/2006/math" xmlns:v="urn:schemas-microsoft-com:vml" xmlns:wp14="http://schemas.microsoft.com/office/word/2010/wordprocessingDrawing" xmlns:wp="http://schemas.openxmlformats.org/drawingml/2006/wordprocessingDrawing" xmlns:w10="urn:schemas-microsoft-com:office:word" xmlns:w="http://schemas.openxmlformats.org/wordprocessingml/2006/main" xmlns:w14="http://schemas.microsoft.com/office/word/2010/wordml" xmlns:w15="http://schemas.microsoft.com/office/word/2012/wordml" xmlns:w16cex="http://schemas.microsoft.com/office/word/2018/wordml/cex" xmlns:w16cid="http://schemas.microsoft.com/office/word/2016/wordml/cid" xmlns:w16="http://schemas.microsoft.com/office/word/2018/wordml" xmlns:w16sdtdh="http://schemas.microsoft.com/office/word/2020/wordml/sdtdatahash" xmlns:w16se="http://schemas.microsoft.com/office/word/2015/wordml/symex" xmlns:wpg="http://schemas.microsoft.com/office/word/2010/wordprocessingGroup" xmlns:wpi="http://schemas.microsoft.com/office/word/2010/wordprocessingInk" xmlns:wne="http://schemas.microsoft.com/office/word/2006/wordml" xmlns:wps="http://schemas.microsoft.com/office/word/2010/wordprocessingShape" mc:Ignorable="w14 w15 w16se w16cid w16 w16cex w16sdtdh wp14">
+  <w:p>
+    <w:pPr>
+      <w:pStyle w:val="Footer"/>
+    </w:pPr>
+  </w:p>
+</w:ftr>
+</file>
+
 <file path=word/footnotes.xml><?xml version="1.0" encoding="utf-8"?>
 <w:footnotes xmlns:wpc="http://schemas.microsoft.com/office/word/2010/wordprocessingCanvas" xmlns:cx="http://schemas.microsoft.com/office/drawing/2014/chartex" xmlns:cx1="http://schemas.microsoft.com/office/drawing/2015/9/8/chartex" xmlns:cx2="http://schemas.microsoft.com/office/drawing/2015/10/21/chartex" xmlns:cx3="http://schemas.microsoft.com/office/drawing/2016/5/9/chartex" xmlns:cx4="http://schemas.microsoft.com/office/drawing/2016/5/10/chartex" xmlns:cx5="http://schemas.microsoft.com/office/drawing/2016/5/11/chartex" xmlns:cx6="http://schemas.microsoft.com/office/drawing/2016/5/12/chartex" xmlns:cx7="http://schemas.microsoft.com/office/drawing/2016/5/13/chartex" xmlns:cx8="http://schemas.microsoft.com/office/drawing/2016/5/14/chartex" xmlns:mc="http://schemas.openxmlformats.org/markup-compatibility/2006" xmlns:aink="http://schemas.microsoft.com/office/drawing/2016/ink" xmlns:am3d="http://schemas.microsoft.com/office/drawing/2017/model3d" xmlns:o="urn:schemas-microsoft-com:office:office" xmlns:r="http://schemas.openxmlformats.org/officeDocument/2006/relationships" xmlns:m="http://schemas.openxmlformats.org/officeDocument/2006/math" xmlns:v="urn:schemas-microsoft-com:vml" xmlns:wp14="http://schemas.microsoft.com/office/word/2010/wordprocessingDrawing" xmlns:wp="http://schemas.openxmlformats.org/drawingml/2006/wordprocessingDrawing" xmlns:w10="urn:schemas-microsoft-com:office:word" xmlns:w="http://schemas.openxmlformats.org/wordprocessingml/2006/main" xmlns:w14="http://schemas.microsoft.com/office/word/2010/wordml" xmlns:w15="http://schemas.microsoft.com/office/word/2012/wordml" xmlns:w16cex="http://schemas.microsoft.com/office/word/2018/wordml/cex" xmlns:w16cid="http://schemas.microsoft.com/office/word/2016/wordml/cid" xmlns:w16="http://schemas.microsoft.com/office/word/2018/wordml" xmlns:w16sdtdh="http://schemas.microsoft.com/office/word/2020/wordml/sdtdatahash" xmlns:w16se="http://schemas.microsoft.com/office/word/2015/wordml/symex" xmlns:wpg="http://schemas.microsoft.com/office/word/2010/wordprocessingGroup" xmlns:wpi="http://schemas.microsoft.com/office/word/2010/wordprocessingInk" xmlns:wne="http://schemas.microsoft.com/office/word/2006/wordml" xmlns:wps="http://schemas.microsoft.com/office/word/2010/wordprocessingShape" mc:Ignorable="w14 w15 w16se w16cid w16 w16cex w16sdtdh wp14">
   <w:footnote w:type="separator" w:id="-1">
@@ -1032,6 +1056,16 @@
 </file>
 
 <file path=word/header1.xml><?xml version="1.0" encoding="utf-8"?>
+<w:hdr xmlns:wpc="http://schemas.microsoft.com/office/word/2010/wordprocessingCanvas" xmlns:cx="http://schemas.microsoft.com/office/drawing/2014/chartex" xmlns:cx1="http://schemas.microsoft.com/office/drawing/2015/9/8/chartex" xmlns:cx2="http://schemas.microsoft.com/office/drawing/2015/10/21/chartex" xmlns:cx3="http://schemas.microsoft.com/office/drawing/2016/5/9/chartex" xmlns:cx4="http://schemas.microsoft.com/office/drawing/2016/5/10/chartex" xmlns:cx5="http://schemas.microsoft.com/office/drawing/2016/5/11/chartex" xmlns:cx6="http://schemas.microsoft.com/office/drawing/2016/5/12/chartex" xmlns:cx7="http://schemas.microsoft.com/office/drawing/2016/5/13/chartex" xmlns:cx8="http://schemas.microsoft.com/office/drawing/2016/5/14/chartex" xmlns:mc="http://schemas.openxmlformats.org/markup-compatibility/2006" xmlns:aink="http://schemas.microsoft.com/office/drawing/2016/ink" xmlns:am3d="http://schemas.microsoft.com/office/drawing/2017/model3d" xmlns:o="urn:schemas-microsoft-com:office:office" xmlns:r="http://schemas.openxmlformats.org/officeDocument/2006/relationships" xmlns:m="http://schemas.openxmlformats.org/officeDocument/2006/math" xmlns:v="urn:schemas-microsoft-com:vml" xmlns:wp14="http://schemas.microsoft.com/office/word/2010/wordprocessingDrawing" xmlns:wp="http://schemas.openxmlformats.org/drawingml/2006/wordprocessingDrawing" xmlns:w10="urn:schemas-microsoft-com:office:word" xmlns:w="http://schemas.openxmlformats.org/wordprocessingml/2006/main" xmlns:w14="http://schemas.microsoft.com/office/word/2010/wordml" xmlns:w15="http://schemas.microsoft.com/office/word/2012/wordml" xmlns:w16cex="http://schemas.microsoft.com/office/word/2018/wordml/cex" xmlns:w16cid="http://schemas.microsoft.com/office/word/2016/wordml/cid" xmlns:w16="http://schemas.microsoft.com/office/word/2018/wordml" xmlns:w16sdtdh="http://schemas.microsoft.com/office/word/2020/wordml/sdtdatahash" xmlns:w16se="http://schemas.microsoft.com/office/word/2015/wordml/symex" xmlns:wpg="http://schemas.microsoft.com/office/word/2010/wordprocessingGroup" xmlns:wpi="http://schemas.microsoft.com/office/word/2010/wordprocessingInk" xmlns:wne="http://schemas.microsoft.com/office/word/2006/wordml" xmlns:wps="http://schemas.microsoft.com/office/word/2010/wordprocessingShape" mc:Ignorable="w14 w15 w16se w16cid w16 w16cex w16sdtdh wp14">
+  <w:p>
+    <w:pPr>
+      <w:pStyle w:val="Header"/>
+    </w:pPr>
+  </w:p>
+</w:hdr>
+</file>
+
+<file path=word/header2.xml><?xml version="1.0" encoding="utf-8"?>
 <w:hdr xmlns:wpc="http://schemas.microsoft.com/office/word/2010/wordprocessingCanvas" xmlns:cx="http://schemas.microsoft.com/office/drawing/2014/chartex" xmlns:cx1="http://schemas.microsoft.com/office/drawing/2015/9/8/chartex" xmlns:cx2="http://schemas.microsoft.com/office/drawing/2015/10/21/chartex" xmlns:cx3="http://schemas.microsoft.com/office/drawing/2016/5/9/chartex" xmlns:cx4="http://schemas.microsoft.com/office/drawing/2016/5/10/chartex" xmlns:cx5="http://schemas.microsoft.com/office/drawing/2016/5/11/chartex" xmlns:cx6="http://schemas.microsoft.com/office/drawing/2016/5/12/chartex" xmlns:cx7="http://schemas.microsoft.com/office/drawing/2016/5/13/chartex" xmlns:cx8="http://schemas.microsoft.com/office/drawing/2016/5/14/chartex" xmlns:mc="http://schemas.openxmlformats.org/markup-compatibility/2006" xmlns:aink="http://schemas.microsoft.com/office/drawing/2016/ink" xmlns:am3d="http://schemas.microsoft.com/office/drawing/2017/model3d" xmlns:o="urn:schemas-microsoft-com:office:office" xmlns:r="http://schemas.openxmlformats.org/officeDocument/2006/relationships" xmlns:m="http://schemas.openxmlformats.org/officeDocument/2006/math" xmlns:v="urn:schemas-microsoft-com:vml" xmlns:wp14="http://schemas.microsoft.com/office/word/2010/wordprocessingDrawing" xmlns:wp="http://schemas.openxmlformats.org/drawingml/2006/wordprocessingDrawing" xmlns:w10="urn:schemas-microsoft-com:office:word" xmlns:w="http://schemas.openxmlformats.org/wordprocessingml/2006/main" xmlns:w14="http://schemas.microsoft.com/office/word/2010/wordml" xmlns:w15="http://schemas.microsoft.com/office/word/2012/wordml" xmlns:w16cex="http://schemas.microsoft.com/office/word/2018/wordml/cex" xmlns:w16cid="http://schemas.microsoft.com/office/word/2016/wordml/cid" xmlns:w16="http://schemas.microsoft.com/office/word/2018/wordml" xmlns:w16sdtdh="http://schemas.microsoft.com/office/word/2020/wordml/sdtdatahash" xmlns:w16se="http://schemas.microsoft.com/office/word/2015/wordml/symex" xmlns:wpg="http://schemas.microsoft.com/office/word/2010/wordprocessingGroup" xmlns:wpi="http://schemas.microsoft.com/office/word/2010/wordprocessingInk" xmlns:wne="http://schemas.microsoft.com/office/word/2006/wordml" xmlns:wps="http://schemas.microsoft.com/office/word/2010/wordprocessingShape" mc:Ignorable="w14 w15 w16se w16cid w16 w16cex w16sdtdh wp14">
   <w:p>
     <w:pPr>
@@ -1046,6 +1080,7 @@
     <w:r>
       <w:rPr>
         <w:b/>
+        <w:noProof/>
         <w:color w:val="1F497D" w:themeColor="text2"/>
         <w:sz w:val="26"/>
         <w:szCs w:val="26"/>
@@ -1130,6 +1165,7 @@
     <w:r>
       <w:rPr>
         <w:b/>
+        <w:noProof/>
         <w:color w:val="1F497D" w:themeColor="text2"/>
         <w:sz w:val="26"/>
         <w:szCs w:val="26"/>
@@ -1234,7 +1270,6 @@
                               <w:szCs w:val="28"/>
                             </w:rPr>
                             <w:tab/>
-                            <w:t xml:space="preserve">V. Devera St. </w:t>
                           </w:r>
                           <w:proofErr w:type="spellStart"/>
                           <w:r>
@@ -1243,7 +1278,7 @@
                               <w:sz w:val="28"/>
                               <w:szCs w:val="28"/>
                             </w:rPr>
-                            <w:t>Brgy</w:t>
+                            <w:t>Poblacion</w:t>
                           </w:r>
                           <w:proofErr w:type="spellEnd"/>
                           <w:r>
@@ -1252,7 +1287,7 @@
                               <w:sz w:val="28"/>
                               <w:szCs w:val="28"/>
                             </w:rPr>
-                            <w:t xml:space="preserve">. </w:t>
+                            <w:t xml:space="preserve"> 1, Real, Quezon (</w:t>
                           </w:r>
                           <w:proofErr w:type="spellStart"/>
                           <w:r>
@@ -1261,7 +1296,7 @@
                               <w:sz w:val="28"/>
                               <w:szCs w:val="28"/>
                             </w:rPr>
-                            <w:t>Daungan</w:t>
+                            <w:t>Klinika</w:t>
                           </w:r>
                           <w:proofErr w:type="spellEnd"/>
                           <w:r>
@@ -1270,7 +1305,15 @@
                               <w:sz w:val="28"/>
                               <w:szCs w:val="28"/>
                             </w:rPr>
-                            <w:t>., Mauban, Quezon</w:t>
+                            <w:t xml:space="preserve"> Azcarraga)</w:t>
+                          </w:r>
+                          <w:r>
+                            <w:rPr>
+                              <w:rFonts w:ascii="Baskerville Old Face" w:hAnsi="Baskerville Old Face"/>
+                              <w:sz w:val="28"/>
+                              <w:szCs w:val="28"/>
+                            </w:rPr>
+                            <w:t xml:space="preserve"> </w:t>
                           </w:r>
                         </w:p>
                         <w:p>
@@ -1291,7 +1334,7 @@
                               <w:sz w:val="20"/>
                               <w:szCs w:val="20"/>
                             </w:rPr>
-                            <w:t>Contact number: 0912-988-6757 / 0946-7290-043 / 0918-3482-963</w:t>
+                            <w:t xml:space="preserve">Contact number: 0912-988-6757 / 0946-7290-043 </w:t>
                           </w:r>
                         </w:p>
                         <w:p>
@@ -1388,7 +1431,6 @@
                         <w:szCs w:val="28"/>
                       </w:rPr>
                       <w:tab/>
-                      <w:t xml:space="preserve">V. Devera St. </w:t>
                     </w:r>
                     <w:proofErr w:type="spellStart"/>
                     <w:r>
@@ -1397,7 +1439,7 @@
                         <w:sz w:val="28"/>
                         <w:szCs w:val="28"/>
                       </w:rPr>
-                      <w:t>Brgy</w:t>
+                      <w:t>Poblacion</w:t>
                     </w:r>
                     <w:proofErr w:type="spellEnd"/>
                     <w:r>
@@ -1406,7 +1448,7 @@
                         <w:sz w:val="28"/>
                         <w:szCs w:val="28"/>
                       </w:rPr>
-                      <w:t xml:space="preserve">. </w:t>
+                      <w:t xml:space="preserve"> 1, Real, Quezon (</w:t>
                     </w:r>
                     <w:proofErr w:type="spellStart"/>
                     <w:r>
@@ -1415,7 +1457,7 @@
                         <w:sz w:val="28"/>
                         <w:szCs w:val="28"/>
                       </w:rPr>
-                      <w:t>Daungan</w:t>
+                      <w:t>Klinika</w:t>
                     </w:r>
                     <w:proofErr w:type="spellEnd"/>
                     <w:r>
@@ -1424,7 +1466,15 @@
                         <w:sz w:val="28"/>
                         <w:szCs w:val="28"/>
                       </w:rPr>
-                      <w:t>., Mauban, Quezon</w:t>
+                      <w:t xml:space="preserve"> Azcarraga)</w:t>
+                    </w:r>
+                    <w:r>
+                      <w:rPr>
+                        <w:rFonts w:ascii="Baskerville Old Face" w:hAnsi="Baskerville Old Face"/>
+                        <w:sz w:val="28"/>
+                        <w:szCs w:val="28"/>
+                      </w:rPr>
+                      <w:t xml:space="preserve"> </w:t>
                     </w:r>
                   </w:p>
                   <w:p>
@@ -1445,7 +1495,7 @@
                         <w:sz w:val="20"/>
                         <w:szCs w:val="20"/>
                       </w:rPr>
-                      <w:t>Contact number: 0912-988-6757 / 0946-7290-043 / 0918-3482-963</w:t>
+                      <w:t xml:space="preserve">Contact number: 0912-988-6757 / 0946-7290-043 </w:t>
                     </w:r>
                   </w:p>
                   <w:p>
@@ -1561,6 +1611,16 @@
       </w:rPr>
       <w:t>===================================================================</w:t>
     </w:r>
+  </w:p>
+</w:hdr>
+</file>
+
+<file path=word/header3.xml><?xml version="1.0" encoding="utf-8"?>
+<w:hdr xmlns:wpc="http://schemas.microsoft.com/office/word/2010/wordprocessingCanvas" xmlns:cx="http://schemas.microsoft.com/office/drawing/2014/chartex" xmlns:cx1="http://schemas.microsoft.com/office/drawing/2015/9/8/chartex" xmlns:cx2="http://schemas.microsoft.com/office/drawing/2015/10/21/chartex" xmlns:cx3="http://schemas.microsoft.com/office/drawing/2016/5/9/chartex" xmlns:cx4="http://schemas.microsoft.com/office/drawing/2016/5/10/chartex" xmlns:cx5="http://schemas.microsoft.com/office/drawing/2016/5/11/chartex" xmlns:cx6="http://schemas.microsoft.com/office/drawing/2016/5/12/chartex" xmlns:cx7="http://schemas.microsoft.com/office/drawing/2016/5/13/chartex" xmlns:cx8="http://schemas.microsoft.com/office/drawing/2016/5/14/chartex" xmlns:mc="http://schemas.openxmlformats.org/markup-compatibility/2006" xmlns:aink="http://schemas.microsoft.com/office/drawing/2016/ink" xmlns:am3d="http://schemas.microsoft.com/office/drawing/2017/model3d" xmlns:o="urn:schemas-microsoft-com:office:office" xmlns:r="http://schemas.openxmlformats.org/officeDocument/2006/relationships" xmlns:m="http://schemas.openxmlformats.org/officeDocument/2006/math" xmlns:v="urn:schemas-microsoft-com:vml" xmlns:wp14="http://schemas.microsoft.com/office/word/2010/wordprocessingDrawing" xmlns:wp="http://schemas.openxmlformats.org/drawingml/2006/wordprocessingDrawing" xmlns:w10="urn:schemas-microsoft-com:office:word" xmlns:w="http://schemas.openxmlformats.org/wordprocessingml/2006/main" xmlns:w14="http://schemas.microsoft.com/office/word/2010/wordml" xmlns:w15="http://schemas.microsoft.com/office/word/2012/wordml" xmlns:w16cex="http://schemas.microsoft.com/office/word/2018/wordml/cex" xmlns:w16cid="http://schemas.microsoft.com/office/word/2016/wordml/cid" xmlns:w16="http://schemas.microsoft.com/office/word/2018/wordml" xmlns:w16sdtdh="http://schemas.microsoft.com/office/word/2020/wordml/sdtdatahash" xmlns:w16se="http://schemas.microsoft.com/office/word/2015/wordml/symex" xmlns:wpg="http://schemas.microsoft.com/office/word/2010/wordprocessingGroup" xmlns:wpi="http://schemas.microsoft.com/office/word/2010/wordprocessingInk" xmlns:wne="http://schemas.microsoft.com/office/word/2006/wordml" xmlns:wps="http://schemas.microsoft.com/office/word/2010/wordprocessingShape" mc:Ignorable="w14 w15 w16se w16cid w16 w16cex w16sdtdh wp14">
+  <w:p>
+    <w:pPr>
+      <w:pStyle w:val="Header"/>
+    </w:pPr>
   </w:p>
 </w:hdr>
 </file>
@@ -2386,6 +2446,25 @@
 </file>
 
 <file path=customXml/item1.xml><?xml version="1.0" encoding="utf-8"?>
+<?mso-contentType ?>
+<FormTemplates xmlns="http://schemas.microsoft.com/sharepoint/v3/contenttype/forms">
+  <Display>DocumentLibraryForm</Display>
+  <Edit>DocumentLibraryForm</Edit>
+  <New>DocumentLibraryForm</New>
+</FormTemplates>
+</file>
+
+<file path=customXml/item2.xml><?xml version="1.0" encoding="utf-8"?>
+<p:properties xmlns:p="http://schemas.microsoft.com/office/2006/metadata/properties" xmlns:xsi="http://www.w3.org/2001/XMLSchema-instance" xmlns:pc="http://schemas.microsoft.com/office/infopath/2007/PartnerControls">
+  <documentManagement/>
+</p:properties>
+</file>
+
+<file path=customXml/item3.xml><?xml version="1.0" encoding="utf-8"?>
+<b:Sources xmlns:b="http://schemas.openxmlformats.org/officeDocument/2006/bibliography" xmlns="http://schemas.openxmlformats.org/officeDocument/2006/bibliography" SelectedStyle="\APASixthEditionOfficeOnline.xsl" StyleName="APA" Version="6"/>
+</file>
+
+<file path=customXml/item4.xml><?xml version="1.0" encoding="utf-8"?>
 <ct:contentTypeSchema xmlns:ct="http://schemas.microsoft.com/office/2006/metadata/contentType" xmlns:ma="http://schemas.microsoft.com/office/2006/metadata/properties/metaAttributes" ct:_="" ma:_="" ma:contentTypeName="Document" ma:contentTypeID="0x010100486A6920DC5CB64B88D63555B22B7CC0" ma:contentTypeVersion="0" ma:contentTypeDescription="Create a new document." ma:contentTypeScope="" ma:versionID="506650495a084615f7b967dd382592e4">
   <xsd:schema xmlns:xsd="http://www.w3.org/2001/XMLSchema" xmlns:xs="http://www.w3.org/2001/XMLSchema" xmlns:p="http://schemas.microsoft.com/office/2006/metadata/properties" targetNamespace="http://schemas.microsoft.com/office/2006/metadata/properties" ma:root="true" ma:fieldsID="e2fad1af2a9710bab243c5ae0702b7f0">
     <xsd:element name="properties">
@@ -2499,25 +2578,6 @@
 </ct:contentTypeSchema>
 </file>
 
-<file path=customXml/item2.xml><?xml version="1.0" encoding="utf-8"?>
-<b:Sources xmlns:b="http://schemas.openxmlformats.org/officeDocument/2006/bibliography" xmlns="http://schemas.openxmlformats.org/officeDocument/2006/bibliography" SelectedStyle="\APASixthEditionOfficeOnline.xsl" StyleName="APA" Version="6"/>
-</file>
-
-<file path=customXml/item3.xml><?xml version="1.0" encoding="utf-8"?>
-<p:properties xmlns:p="http://schemas.microsoft.com/office/2006/metadata/properties" xmlns:xsi="http://www.w3.org/2001/XMLSchema-instance" xmlns:pc="http://schemas.microsoft.com/office/infopath/2007/PartnerControls">
-  <documentManagement/>
-</p:properties>
-</file>
-
-<file path=customXml/item4.xml><?xml version="1.0" encoding="utf-8"?>
-<?mso-contentType ?>
-<FormTemplates xmlns="http://schemas.microsoft.com/sharepoint/v3/contenttype/forms">
-  <Display>DocumentLibraryForm</Display>
-  <Edit>DocumentLibraryForm</Edit>
-  <New>DocumentLibraryForm</New>
-</FormTemplates>
-</file>
-
 <file path=customXml/item5.xml><?xml version="1.0" encoding="utf-8"?>
 <s:customData xmlns="http://www.wps.cn/officeDocument/2013/wpsCustomData" xmlns:s="http://www.wps.cn/officeDocument/2013/wpsCustomData">
   <customSectProps/>
@@ -2528,6 +2588,31 @@
 </file>
 
 <file path=customXml/itemProps1.xml><?xml version="1.0" encoding="utf-8"?>
+<ds:datastoreItem xmlns:ds="http://schemas.openxmlformats.org/officeDocument/2006/customXml" ds:itemID="{3783CB6F-AC46-4CA7-9380-F87FA530F7B6}">
+  <ds:schemaRefs>
+    <ds:schemaRef ds:uri="http://schemas.microsoft.com/sharepoint/v3/contenttype/forms"/>
+  </ds:schemaRefs>
+</ds:datastoreItem>
+</file>
+
+<file path=customXml/itemProps2.xml><?xml version="1.0" encoding="utf-8"?>
+<ds:datastoreItem xmlns:ds="http://schemas.openxmlformats.org/officeDocument/2006/customXml" ds:itemID="{9F388A69-354F-44F4-B028-023FF5E32420}">
+  <ds:schemaRefs>
+    <ds:schemaRef ds:uri="http://schemas.microsoft.com/office/2006/metadata/properties"/>
+    <ds:schemaRef ds:uri="http://schemas.microsoft.com/office/infopath/2007/PartnerControls"/>
+  </ds:schemaRefs>
+</ds:datastoreItem>
+</file>
+
+<file path=customXml/itemProps3.xml><?xml version="1.0" encoding="utf-8"?>
+<ds:datastoreItem xmlns:ds="http://schemas.openxmlformats.org/officeDocument/2006/customXml" ds:itemID="{2846126C-8FEC-46E3-87FA-4147A53E8191}">
+  <ds:schemaRefs>
+    <ds:schemaRef ds:uri="http://schemas.openxmlformats.org/officeDocument/2006/bibliography"/>
+  </ds:schemaRefs>
+</ds:datastoreItem>
+</file>
+
+<file path=customXml/itemProps4.xml><?xml version="1.0" encoding="utf-8"?>
 <ds:datastoreItem xmlns:ds="http://schemas.openxmlformats.org/officeDocument/2006/customXml" ds:itemID="{8FFF36D6-483A-4380-8BA2-B5B0A2CD3741}">
   <ds:schemaRefs>
     <ds:schemaRef ds:uri="http://schemas.microsoft.com/office/2006/metadata/contentType"/>
@@ -2543,31 +2628,6 @@
 </ds:datastoreItem>
 </file>
 
-<file path=customXml/itemProps2.xml><?xml version="1.0" encoding="utf-8"?>
-<ds:datastoreItem xmlns:ds="http://schemas.openxmlformats.org/officeDocument/2006/customXml" ds:itemID="{2846126C-8FEC-46E3-87FA-4147A53E8191}">
-  <ds:schemaRefs>
-    <ds:schemaRef ds:uri="http://schemas.openxmlformats.org/officeDocument/2006/bibliography"/>
-  </ds:schemaRefs>
-</ds:datastoreItem>
-</file>
-
-<file path=customXml/itemProps3.xml><?xml version="1.0" encoding="utf-8"?>
-<ds:datastoreItem xmlns:ds="http://schemas.openxmlformats.org/officeDocument/2006/customXml" ds:itemID="{9F388A69-354F-44F4-B028-023FF5E32420}">
-  <ds:schemaRefs>
-    <ds:schemaRef ds:uri="http://schemas.microsoft.com/office/2006/metadata/properties"/>
-    <ds:schemaRef ds:uri="http://schemas.microsoft.com/office/infopath/2007/PartnerControls"/>
-  </ds:schemaRefs>
-</ds:datastoreItem>
-</file>
-
-<file path=customXml/itemProps4.xml><?xml version="1.0" encoding="utf-8"?>
-<ds:datastoreItem xmlns:ds="http://schemas.openxmlformats.org/officeDocument/2006/customXml" ds:itemID="{3783CB6F-AC46-4CA7-9380-F87FA530F7B6}">
-  <ds:schemaRefs>
-    <ds:schemaRef ds:uri="http://schemas.microsoft.com/sharepoint/v3/contenttype/forms"/>
-  </ds:schemaRefs>
-</ds:datastoreItem>
-</file>
-
 <file path=customXml/itemProps5.xml><?xml version="1.0" encoding="utf-8"?>
 <ds:datastoreItem xmlns:ds="http://schemas.openxmlformats.org/officeDocument/2006/customXml" ds:itemID="{B1977F7D-205B-4081-913C-38D41E755F92}">
   <ds:schemaRefs>

</xml_diff>